<commit_message>
fix bug add presentation
</commit_message>
<xml_diff>
--- a/matlab/Exact_Finite_Difference_Schemes/Exact Finite Difference Schemes for Solving Helmholtz Equation at Any Wavenumber.docx
+++ b/matlab/Exact_Finite_Difference_Schemes/Exact Finite Difference Schemes for Solving Helmholtz Equation at Any Wavenumber.docx
@@ -6,7 +6,7 @@
       <w:pPr>
         <w:pStyle w:val="Title"/>
       </w:pPr>
-      <w:bookmarkStart w:id="0" w:name="_Toc412047086"/>
+      <w:bookmarkStart w:id="0" w:name="_Toc422734186"/>
       <w:r>
         <w:t>Exact Finite Difference Schemes for Solving Helmholtz Equation at Any Wavenumber</w:t>
       </w:r>
@@ -68,7 +68,7 @@
           <w:r>
             <w:fldChar w:fldCharType="separate"/>
           </w:r>
-          <w:hyperlink w:anchor="_Toc412047086" w:history="1">
+          <w:hyperlink w:anchor="_Toc422734186" w:history="1">
             <w:r>
               <w:rPr>
                 <w:rStyle w:val="Hyperlink"/>
@@ -95,7 +95,7 @@
                 <w:noProof/>
                 <w:webHidden/>
               </w:rPr>
-              <w:instrText xml:space="preserve"> PAGEREF _Toc412047086 \h </w:instrText>
+              <w:instrText xml:space="preserve"> PAGEREF _Toc422734186 \h </w:instrText>
             </w:r>
             <w:r>
               <w:rPr>
@@ -140,7 +140,7 @@
               <w:lang w:eastAsia="en-GB"/>
             </w:rPr>
           </w:pPr>
-          <w:hyperlink w:anchor="_Toc412047087" w:history="1">
+          <w:hyperlink w:anchor="_Toc422734187" w:history="1">
             <w:r>
               <w:rPr>
                 <w:rStyle w:val="Hyperlink"/>
@@ -167,7 +167,7 @@
                 <w:noProof/>
                 <w:webHidden/>
               </w:rPr>
-              <w:instrText xml:space="preserve"> PAGEREF _Toc412047087 \h </w:instrText>
+              <w:instrText xml:space="preserve"> PAGEREF _Toc422734187 \h </w:instrText>
             </w:r>
             <w:r>
               <w:rPr>
@@ -212,7 +212,7 @@
               <w:lang w:eastAsia="en-GB"/>
             </w:rPr>
           </w:pPr>
-          <w:hyperlink w:anchor="_Toc412047088" w:history="1">
+          <w:hyperlink w:anchor="_Toc422734188" w:history="1">
             <w:r>
               <w:rPr>
                 <w:rStyle w:val="Hyperlink"/>
@@ -239,7 +239,7 @@
                 <w:noProof/>
                 <w:webHidden/>
               </w:rPr>
-              <w:instrText xml:space="preserve"> PAGEREF _Toc412047088 \h </w:instrText>
+              <w:instrText xml:space="preserve"> PAGEREF _Toc422734188 \h </w:instrText>
             </w:r>
             <w:r>
               <w:rPr>
@@ -284,7 +284,7 @@
               <w:lang w:eastAsia="en-GB"/>
             </w:rPr>
           </w:pPr>
-          <w:hyperlink w:anchor="_Toc412047089" w:history="1">
+          <w:hyperlink w:anchor="_Toc422734189" w:history="1">
             <w:r>
               <w:rPr>
                 <w:rStyle w:val="Hyperlink"/>
@@ -311,7 +311,7 @@
                 <w:noProof/>
                 <w:webHidden/>
               </w:rPr>
-              <w:instrText xml:space="preserve"> PAGEREF _Toc412047089 \h </w:instrText>
+              <w:instrText xml:space="preserve"> PAGEREF _Toc422734189 \h </w:instrText>
             </w:r>
             <w:r>
               <w:rPr>
@@ -356,7 +356,7 @@
               <w:lang w:eastAsia="en-GB"/>
             </w:rPr>
           </w:pPr>
-          <w:hyperlink w:anchor="_Toc412047090" w:history="1">
+          <w:hyperlink w:anchor="_Toc422734190" w:history="1">
             <w:r>
               <w:rPr>
                 <w:rStyle w:val="Hyperlink"/>
@@ -383,7 +383,7 @@
                 <w:noProof/>
                 <w:webHidden/>
               </w:rPr>
-              <w:instrText xml:space="preserve"> PAGEREF _Toc412047090 \h </w:instrText>
+              <w:instrText xml:space="preserve"> PAGEREF _Toc422734190 \h </w:instrText>
             </w:r>
             <w:r>
               <w:rPr>
@@ -428,7 +428,7 @@
               <w:lang w:eastAsia="en-GB"/>
             </w:rPr>
           </w:pPr>
-          <w:hyperlink w:anchor="_Toc412047091" w:history="1">
+          <w:hyperlink w:anchor="_Toc422734191" w:history="1">
             <w:r>
               <w:rPr>
                 <w:rStyle w:val="Hyperlink"/>
@@ -455,7 +455,7 @@
                 <w:noProof/>
                 <w:webHidden/>
               </w:rPr>
-              <w:instrText xml:space="preserve"> PAGEREF _Toc412047091 \h </w:instrText>
+              <w:instrText xml:space="preserve"> PAGEREF _Toc422734191 \h </w:instrText>
             </w:r>
             <w:r>
               <w:rPr>
@@ -500,7 +500,7 @@
               <w:lang w:eastAsia="en-GB"/>
             </w:rPr>
           </w:pPr>
-          <w:hyperlink w:anchor="_Toc412047092" w:history="1">
+          <w:hyperlink w:anchor="_Toc422734192" w:history="1">
             <w:r>
               <w:rPr>
                 <w:rStyle w:val="Hyperlink"/>
@@ -527,7 +527,7 @@
                 <w:noProof/>
                 <w:webHidden/>
               </w:rPr>
-              <w:instrText xml:space="preserve"> PAGEREF _Toc412047092 \h </w:instrText>
+              <w:instrText xml:space="preserve"> PAGEREF _Toc422734192 \h </w:instrText>
             </w:r>
             <w:r>
               <w:rPr>
@@ -572,7 +572,7 @@
               <w:lang w:eastAsia="en-GB"/>
             </w:rPr>
           </w:pPr>
-          <w:hyperlink w:anchor="_Toc412047093" w:history="1">
+          <w:hyperlink w:anchor="_Toc422734193" w:history="1">
             <w:r>
               <w:rPr>
                 <w:rStyle w:val="Hyperlink"/>
@@ -599,7 +599,7 @@
                 <w:noProof/>
                 <w:webHidden/>
               </w:rPr>
-              <w:instrText xml:space="preserve"> PAGEREF _Toc412047093 \h </w:instrText>
+              <w:instrText xml:space="preserve"> PAGEREF _Toc422734193 \h </w:instrText>
             </w:r>
             <w:r>
               <w:rPr>
@@ -644,7 +644,7 @@
               <w:lang w:eastAsia="en-GB"/>
             </w:rPr>
           </w:pPr>
-          <w:hyperlink w:anchor="_Toc412047094" w:history="1">
+          <w:hyperlink w:anchor="_Toc422734194" w:history="1">
             <w:r>
               <w:rPr>
                 <w:rStyle w:val="Hyperlink"/>
@@ -671,7 +671,7 @@
                 <w:noProof/>
                 <w:webHidden/>
               </w:rPr>
-              <w:instrText xml:space="preserve"> PAGEREF _Toc412047094 \h </w:instrText>
+              <w:instrText xml:space="preserve"> PAGEREF _Toc422734194 \h </w:instrText>
             </w:r>
             <w:r>
               <w:rPr>
@@ -716,7 +716,7 @@
               <w:lang w:eastAsia="en-GB"/>
             </w:rPr>
           </w:pPr>
-          <w:hyperlink w:anchor="_Toc412047095" w:history="1">
+          <w:hyperlink w:anchor="_Toc422734195" w:history="1">
             <w:r>
               <w:rPr>
                 <w:rStyle w:val="Hyperlink"/>
@@ -743,7 +743,7 @@
                 <w:noProof/>
                 <w:webHidden/>
               </w:rPr>
-              <w:instrText xml:space="preserve"> PAGEREF _Toc412047095 \h </w:instrText>
+              <w:instrText xml:space="preserve"> PAGEREF _Toc422734195 \h </w:instrText>
             </w:r>
             <w:r>
               <w:rPr>
@@ -788,7 +788,7 @@
               <w:lang w:eastAsia="en-GB"/>
             </w:rPr>
           </w:pPr>
-          <w:hyperlink w:anchor="_Toc412047096" w:history="1">
+          <w:hyperlink w:anchor="_Toc422734196" w:history="1">
             <w:r>
               <w:rPr>
                 <w:rStyle w:val="Hyperlink"/>
@@ -815,7 +815,7 @@
                 <w:noProof/>
                 <w:webHidden/>
               </w:rPr>
-              <w:instrText xml:space="preserve"> PAGEREF _Toc412047096 \h </w:instrText>
+              <w:instrText xml:space="preserve"> PAGEREF _Toc422734196 \h </w:instrText>
             </w:r>
             <w:r>
               <w:rPr>
@@ -860,7 +860,7 @@
               <w:lang w:eastAsia="en-GB"/>
             </w:rPr>
           </w:pPr>
-          <w:hyperlink w:anchor="_Toc412047097" w:history="1">
+          <w:hyperlink w:anchor="_Toc422734197" w:history="1">
             <w:r>
               <w:rPr>
                 <w:rStyle w:val="Hyperlink"/>
@@ -887,7 +887,7 @@
                 <w:noProof/>
                 <w:webHidden/>
               </w:rPr>
-              <w:instrText xml:space="preserve"> PAGEREF _Toc412047097 \h </w:instrText>
+              <w:instrText xml:space="preserve"> PAGEREF _Toc422734197 \h </w:instrText>
             </w:r>
             <w:r>
               <w:rPr>
@@ -932,7 +932,7 @@
               <w:lang w:eastAsia="en-GB"/>
             </w:rPr>
           </w:pPr>
-          <w:hyperlink w:anchor="_Toc412047098" w:history="1">
+          <w:hyperlink w:anchor="_Toc422734198" w:history="1">
             <w:r>
               <w:rPr>
                 <w:rStyle w:val="Hyperlink"/>
@@ -959,7 +959,7 @@
                 <w:noProof/>
                 <w:webHidden/>
               </w:rPr>
-              <w:instrText xml:space="preserve"> PAGEREF _Toc412047098 \h </w:instrText>
+              <w:instrText xml:space="preserve"> PAGEREF _Toc422734198 \h </w:instrText>
             </w:r>
             <w:r>
               <w:rPr>
@@ -1004,7 +1004,7 @@
               <w:lang w:eastAsia="en-GB"/>
             </w:rPr>
           </w:pPr>
-          <w:hyperlink w:anchor="_Toc412047099" w:history="1">
+          <w:hyperlink w:anchor="_Toc422734199" w:history="1">
             <w:r>
               <w:rPr>
                 <w:rStyle w:val="Hyperlink"/>
@@ -1031,7 +1031,7 @@
                 <w:noProof/>
                 <w:webHidden/>
               </w:rPr>
-              <w:instrText xml:space="preserve"> PAGEREF _Toc412047099 \h </w:instrText>
+              <w:instrText xml:space="preserve"> PAGEREF _Toc422734199 \h </w:instrText>
             </w:r>
             <w:r>
               <w:rPr>
@@ -1076,7 +1076,7 @@
               <w:lang w:eastAsia="en-GB"/>
             </w:rPr>
           </w:pPr>
-          <w:hyperlink w:anchor="_Toc412047100" w:history="1">
+          <w:hyperlink w:anchor="_Toc422734200" w:history="1">
             <w:r>
               <w:rPr>
                 <w:rStyle w:val="Hyperlink"/>
@@ -1103,7 +1103,7 @@
                 <w:noProof/>
                 <w:webHidden/>
               </w:rPr>
-              <w:instrText xml:space="preserve"> PAGEREF _Toc412047100 \h </w:instrText>
+              <w:instrText xml:space="preserve"> PAGEREF _Toc422734200 \h </w:instrText>
             </w:r>
             <w:r>
               <w:rPr>
@@ -1148,7 +1148,7 @@
               <w:lang w:eastAsia="en-GB"/>
             </w:rPr>
           </w:pPr>
-          <w:hyperlink w:anchor="_Toc412047101" w:history="1">
+          <w:hyperlink w:anchor="_Toc422734201" w:history="1">
             <w:r>
               <w:rPr>
                 <w:rStyle w:val="Hyperlink"/>
@@ -1175,7 +1175,7 @@
                 <w:noProof/>
                 <w:webHidden/>
               </w:rPr>
-              <w:instrText xml:space="preserve"> PAGEREF _Toc412047101 \h </w:instrText>
+              <w:instrText xml:space="preserve"> PAGEREF _Toc422734201 \h </w:instrText>
             </w:r>
             <w:r>
               <w:rPr>
@@ -1220,7 +1220,7 @@
               <w:lang w:eastAsia="en-GB"/>
             </w:rPr>
           </w:pPr>
-          <w:hyperlink w:anchor="_Toc412047102" w:history="1">
+          <w:hyperlink w:anchor="_Toc422734202" w:history="1">
             <w:r>
               <w:rPr>
                 <w:rStyle w:val="Hyperlink"/>
@@ -1247,7 +1247,7 @@
                 <w:noProof/>
                 <w:webHidden/>
               </w:rPr>
-              <w:instrText xml:space="preserve"> PAGEREF _Toc412047102 \h </w:instrText>
+              <w:instrText xml:space="preserve"> PAGEREF _Toc422734202 \h </w:instrText>
             </w:r>
             <w:r>
               <w:rPr>
@@ -1313,7 +1313,7 @@
       <w:r>
         <w:fldChar w:fldCharType="separate"/>
       </w:r>
-      <w:hyperlink w:anchor="_Toc412047103" w:history="1">
+      <w:hyperlink w:anchor="_Toc422734203" w:history="1">
         <w:r>
           <w:rPr>
             <w:rStyle w:val="Hyperlink"/>
@@ -1340,7 +1340,7 @@
             <w:noProof/>
             <w:webHidden/>
           </w:rPr>
-          <w:instrText xml:space="preserve"> PAGEREF _Toc412047103 \h </w:instrText>
+          <w:instrText xml:space="preserve"> PAGEREF _Toc422734203 \h </w:instrText>
         </w:r>
         <w:r>
           <w:rPr>
@@ -1385,7 +1385,7 @@
           <w:lang w:eastAsia="en-GB"/>
         </w:rPr>
       </w:pPr>
-      <w:hyperlink w:anchor="_Toc412047104" w:history="1">
+      <w:hyperlink w:anchor="_Toc422734204" w:history="1">
         <w:r>
           <w:rPr>
             <w:rStyle w:val="Hyperlink"/>
@@ -1412,7 +1412,7 @@
             <w:noProof/>
             <w:webHidden/>
           </w:rPr>
-          <w:instrText xml:space="preserve"> PAGEREF _Toc412047104 \h </w:instrText>
+          <w:instrText xml:space="preserve"> PAGEREF _Toc422734204 \h </w:instrText>
         </w:r>
         <w:r>
           <w:rPr>
@@ -1457,7 +1457,7 @@
           <w:lang w:eastAsia="en-GB"/>
         </w:rPr>
       </w:pPr>
-      <w:hyperlink w:anchor="_Toc412047105" w:history="1">
+      <w:hyperlink w:anchor="_Toc422734205" w:history="1">
         <w:r>
           <w:rPr>
             <w:rStyle w:val="Hyperlink"/>
@@ -1484,7 +1484,7 @@
             <w:noProof/>
             <w:webHidden/>
           </w:rPr>
-          <w:instrText xml:space="preserve"> PAGEREF _Toc412047105 \h </w:instrText>
+          <w:instrText xml:space="preserve"> PAGEREF _Toc422734205 \h </w:instrText>
         </w:r>
         <w:r>
           <w:rPr>
@@ -1529,7 +1529,7 @@
           <w:lang w:eastAsia="en-GB"/>
         </w:rPr>
       </w:pPr>
-      <w:hyperlink w:anchor="_Toc412047106" w:history="1">
+      <w:hyperlink w:anchor="_Toc422734206" w:history="1">
         <w:r>
           <w:rPr>
             <w:rStyle w:val="Hyperlink"/>
@@ -1556,7 +1556,7 @@
             <w:noProof/>
             <w:webHidden/>
           </w:rPr>
-          <w:instrText xml:space="preserve"> PAGEREF _Toc412047106 \h </w:instrText>
+          <w:instrText xml:space="preserve"> PAGEREF _Toc422734206 \h </w:instrText>
         </w:r>
         <w:r>
           <w:rPr>
@@ -1594,7 +1594,6 @@
       <w:r>
         <w:fldChar w:fldCharType="end"/>
       </w:r>
-      <w:bookmarkStart w:id="1" w:name="_Toc412047087"/>
     </w:p>
     <w:p>
       <w:pPr>
@@ -1613,6 +1612,7 @@
       <w:pPr>
         <w:pStyle w:val="Heading1"/>
       </w:pPr>
+      <w:bookmarkStart w:id="1" w:name="_Toc422734187"/>
       <w:r>
         <w:lastRenderedPageBreak/>
         <w:t>Purpose</w:t>
@@ -2240,7 +2240,7 @@
       <w:pPr>
         <w:pStyle w:val="Heading1"/>
       </w:pPr>
-      <w:bookmarkStart w:id="2" w:name="_Toc412047088"/>
+      <w:bookmarkStart w:id="2" w:name="_Toc422734188"/>
       <w:r>
         <w:t>Protocol</w:t>
       </w:r>
@@ -2260,7 +2260,7 @@
       <w:pPr>
         <w:pStyle w:val="Heading2"/>
       </w:pPr>
-      <w:bookmarkStart w:id="3" w:name="_Toc412047089"/>
+      <w:bookmarkStart w:id="3" w:name="_Toc422734189"/>
       <w:r>
         <w:t>The one dimensional problem</w:t>
       </w:r>
@@ -2647,7 +2647,7 @@
       <w:r>
         <w:t xml:space="preserve"> </w:t>
       </w:r>
-      <w:bookmarkStart w:id="5" w:name="_Toc412047090"/>
+      <w:bookmarkStart w:id="5" w:name="_Toc422734190"/>
       <w:r>
         <w:t>Standard</w:t>
       </w:r>
@@ -3373,7 +3373,7 @@
       </w:pPr>
       <w:bookmarkStart w:id="6" w:name="_Ref408764015"/>
       <w:bookmarkStart w:id="7" w:name="_Ref408763968"/>
-      <w:bookmarkStart w:id="8" w:name="_Toc412047103"/>
+      <w:bookmarkStart w:id="8" w:name="_Toc422734203"/>
       <w:proofErr w:type="gramStart"/>
       <w:r>
         <w:t xml:space="preserve">Table </w:t>
@@ -3409,7 +3409,7 @@
       <w:pPr>
         <w:pStyle w:val="Heading3"/>
       </w:pPr>
-      <w:bookmarkStart w:id="9" w:name="_Toc412047091"/>
+      <w:bookmarkStart w:id="9" w:name="_Toc422734191"/>
       <w:r>
         <w:t>New scheme</w:t>
       </w:r>
@@ -4724,7 +4724,7 @@
       <w:pPr>
         <w:pStyle w:val="Caption"/>
       </w:pPr>
-      <w:bookmarkStart w:id="10" w:name="_Toc412047104"/>
+      <w:bookmarkStart w:id="10" w:name="_Toc422734204"/>
       <w:proofErr w:type="gramStart"/>
       <w:r>
         <w:t xml:space="preserve">Table </w:t>
@@ -4758,7 +4758,7 @@
       <w:pPr>
         <w:pStyle w:val="Heading2"/>
       </w:pPr>
-      <w:bookmarkStart w:id="11" w:name="_Toc412047092"/>
+      <w:bookmarkStart w:id="11" w:name="_Toc422734192"/>
       <w:r>
         <w:t>The two dimensional problem</w:t>
       </w:r>
@@ -5158,7 +5158,7 @@
       <w:pPr>
         <w:pStyle w:val="Heading3"/>
       </w:pPr>
-      <w:bookmarkStart w:id="13" w:name="_Toc412047093"/>
+      <w:bookmarkStart w:id="13" w:name="_Toc422734193"/>
       <w:r>
         <w:t>Standard</w:t>
       </w:r>
@@ -7434,7 +7434,7 @@
         <w:pStyle w:val="Caption"/>
       </w:pPr>
       <w:bookmarkStart w:id="14" w:name="_Ref408765507"/>
-      <w:bookmarkStart w:id="15" w:name="_Toc412047105"/>
+      <w:bookmarkStart w:id="15" w:name="_Toc422734205"/>
       <w:proofErr w:type="gramStart"/>
       <w:r>
         <w:t xml:space="preserve">Table </w:t>
@@ -7464,7 +7464,7 @@
       <w:pPr>
         <w:pStyle w:val="Heading3"/>
       </w:pPr>
-      <w:bookmarkStart w:id="16" w:name="_Toc412047094"/>
+      <w:bookmarkStart w:id="16" w:name="_Toc422734194"/>
       <w:r>
         <w:t>New scheme</w:t>
       </w:r>
@@ -8846,21 +8846,7 @@
         <w:rPr>
           <w:lang w:val="en-US"/>
         </w:rPr>
-        <w:t xml:space="preserve"> is in general not available and has to be chosen arbitr</w:t>
-      </w:r>
-      <w:proofErr w:type="spellStart"/>
-      <w:r>
-        <w:rPr>
-          <w:lang w:val="en-US"/>
-        </w:rPr>
-        <w:t>arily</w:t>
-      </w:r>
-      <w:proofErr w:type="spellEnd"/>
-      <w:r>
-        <w:rPr>
-          <w:lang w:val="en-US"/>
-        </w:rPr>
-        <w:t xml:space="preserve"> for each calculation. The following table sums up the practical schemes that may be almost directly deduced from </w:t>
+        <w:t xml:space="preserve"> is in general not available and has to be chosen arbitrarily for each calculation. The following table sums up the practical schemes that may be almost directly deduced from </w:t>
       </w:r>
       <w:r>
         <w:rPr>
@@ -11922,7 +11908,7 @@
       <w:pPr>
         <w:pStyle w:val="Caption"/>
       </w:pPr>
-      <w:bookmarkStart w:id="18" w:name="_Toc412047106"/>
+      <w:bookmarkStart w:id="18" w:name="_Toc422734206"/>
       <w:proofErr w:type="gramStart"/>
       <w:r>
         <w:t xml:space="preserve">Table </w:t>
@@ -11951,7 +11937,7 @@
       <w:pPr>
         <w:pStyle w:val="Heading1"/>
       </w:pPr>
-      <w:bookmarkStart w:id="19" w:name="_Toc412047095"/>
+      <w:bookmarkStart w:id="19" w:name="_Toc422734195"/>
       <w:r>
         <w:t>Results</w:t>
       </w:r>
@@ -11964,7 +11950,7 @@
       <w:bookmarkStart w:id="20" w:name="_Ref408767246"/>
       <w:bookmarkStart w:id="21" w:name="_Ref408767305"/>
       <w:bookmarkStart w:id="22" w:name="_Ref408767363"/>
-      <w:bookmarkStart w:id="23" w:name="_Toc412047096"/>
+      <w:bookmarkStart w:id="23" w:name="_Toc422734196"/>
       <w:r>
         <w:t>Appendices</w:t>
       </w:r>
@@ -11977,7 +11963,7 @@
       <w:pPr>
         <w:pStyle w:val="Heading2"/>
       </w:pPr>
-      <w:bookmarkStart w:id="24" w:name="_Toc412047097"/>
+      <w:bookmarkStart w:id="24" w:name="_Toc422734197"/>
       <w:r>
         <w:t>Taylor expansions</w:t>
       </w:r>
@@ -13142,7 +13128,7 @@
         <w:pStyle w:val="Heading2"/>
       </w:pPr>
       <w:bookmarkStart w:id="27" w:name="_Ref408767358"/>
-      <w:bookmarkStart w:id="28" w:name="_Toc412047098"/>
+      <w:bookmarkStart w:id="28" w:name="_Toc422734198"/>
       <w:r>
         <w:t>One dimensional problem</w:t>
       </w:r>
@@ -13153,7 +13139,7 @@
       <w:pPr>
         <w:pStyle w:val="Heading3"/>
       </w:pPr>
-      <w:bookmarkStart w:id="29" w:name="_Toc412047099"/>
+      <w:bookmarkStart w:id="29" w:name="_Toc422734199"/>
       <w:r>
         <w:t>Standard</w:t>
       </w:r>
@@ -15494,7 +15480,7 @@
         <w:pStyle w:val="Heading2"/>
       </w:pPr>
       <w:bookmarkStart w:id="33" w:name="_Ref408767281"/>
-      <w:bookmarkStart w:id="34" w:name="_Toc412047100"/>
+      <w:bookmarkStart w:id="34" w:name="_Toc422734200"/>
       <w:r>
         <w:t>Two</w:t>
       </w:r>
@@ -15508,7 +15494,7 @@
       <w:pPr>
         <w:pStyle w:val="Heading3"/>
       </w:pPr>
-      <w:bookmarkStart w:id="35" w:name="_Toc412047101"/>
+      <w:bookmarkStart w:id="35" w:name="_Toc422734201"/>
       <w:r>
         <w:t>Standard</w:t>
       </w:r>
@@ -19634,7 +19620,7 @@
       <w:pPr>
         <w:pStyle w:val="Heading1"/>
       </w:pPr>
-      <w:bookmarkStart w:id="38" w:name="_Toc412047102"/>
+      <w:bookmarkStart w:id="38" w:name="_Toc422734202"/>
       <w:r>
         <w:t>Bibliography</w:t>
       </w:r>
@@ -19927,6 +19913,66 @@
           </w:p>
         </w:tc>
       </w:tr>
+      <w:tr>
+        <w:trPr>
+          <w:tblCellSpacing w:w="15" w:type="dxa"/>
+        </w:trPr>
+        <w:tc>
+          <w:tcPr>
+            <w:tcW w:w="0" w:type="auto"/>
+            <w:hideMark/>
+          </w:tcPr>
+          <w:p>
+            <w:pPr>
+              <w:pStyle w:val="Bibliography"/>
+              <w:jc w:val="right"/>
+              <w:rPr>
+                <w:noProof/>
+              </w:rPr>
+            </w:pPr>
+            <w:r>
+              <w:rPr>
+                <w:noProof/>
+              </w:rPr>
+              <w:t>[5]</w:t>
+            </w:r>
+          </w:p>
+        </w:tc>
+        <w:tc>
+          <w:tcPr>
+            <w:tcW w:w="0" w:type="auto"/>
+            <w:hideMark/>
+          </w:tcPr>
+          <w:p>
+            <w:pPr>
+              <w:pStyle w:val="Bibliography"/>
+              <w:rPr>
+                <w:noProof/>
+              </w:rPr>
+            </w:pPr>
+            <w:r>
+              <w:rPr>
+                <w:noProof/>
+              </w:rPr>
+              <w:t xml:space="preserve">Burden R L. and Faire J D, </w:t>
+            </w:r>
+            <w:r>
+              <w:rPr>
+                <w:i/>
+                <w:iCs/>
+                <w:noProof/>
+              </w:rPr>
+              <w:t>Numerical Analysis</w:t>
+            </w:r>
+            <w:r>
+              <w:rPr>
+                <w:noProof/>
+              </w:rPr>
+              <w:t>, 9th ed.: Brooks/Cole, 2010.</w:t>
+            </w:r>
+          </w:p>
+        </w:tc>
+      </w:tr>
     </w:tbl>
     <w:p>
       <w:pPr>
@@ -19949,7 +19995,6 @@
         <w:fldChar w:fldCharType="end"/>
       </w:r>
     </w:p>
-    <w:p/>
     <w:p>
       <w:bookmarkStart w:id="42" w:name="_GoBack"/>
       <w:bookmarkEnd w:id="42"/>
@@ -20273,6 +20318,84 @@
       <w:r>
         <w:fldChar w:fldCharType="end"/>
       </w:r>
+      <w:r>
+        <w:t>,</w:t>
+      </w:r>
+      <w:sdt>
+        <w:sdtPr>
+          <w:id w:val="1189883087"/>
+          <w:citation/>
+        </w:sdtPr>
+        <w:sdtEndPr>
+          <w:rPr>
+            <w:b/>
+            <w:bCs/>
+          </w:rPr>
+        </w:sdtEndPr>
+        <w:sdtContent>
+          <w:r>
+            <w:rPr>
+              <w:b/>
+              <w:bCs/>
+            </w:rPr>
+            <w:fldChar w:fldCharType="begin"/>
+          </w:r>
+          <w:r>
+            <w:rPr>
+              <w:b/>
+              <w:bCs/>
+              <w:lang w:val="fr-FR"/>
+            </w:rPr>
+            <w:instrText xml:space="preserve"> CITATION Bur10 \l 1036 </w:instrText>
+          </w:r>
+          <w:r>
+            <w:rPr>
+              <w:b/>
+              <w:bCs/>
+            </w:rPr>
+            <w:fldChar w:fldCharType="separate"/>
+          </w:r>
+          <w:r>
+            <w:rPr>
+              <w:b/>
+              <w:bCs/>
+              <w:noProof/>
+              <w:lang w:val="fr-FR"/>
+            </w:rPr>
+            <w:t xml:space="preserve"> [</w:t>
+          </w:r>
+          <w:hyperlink w:anchor="Bur10" w:history="1">
+            <w:r>
+              <w:rPr>
+                <w:rStyle w:val="QuoteChar"/>
+                <w:b/>
+                <w:bCs/>
+                <w:noProof/>
+                <w:sz w:val="20"/>
+                <w:szCs w:val="20"/>
+                <w:lang w:val="fr-FR"/>
+              </w:rPr>
+              <w:t>5</w:t>
+            </w:r>
+          </w:hyperlink>
+          <w:r>
+            <w:rPr>
+              <w:b/>
+              <w:bCs/>
+              <w:noProof/>
+              <w:lang w:val="fr-FR"/>
+            </w:rPr>
+            <w:t>]</w:t>
+          </w:r>
+          <w:r>
+            <w:rPr>
+              <w:b/>
+              <w:bCs/>
+            </w:rPr>
+            <w:fldChar w:fldCharType="end"/>
+          </w:r>
+        </w:sdtContent>
+      </w:sdt>
       <w:r>
         <w:t xml:space="preserve"> or </w:t>
       </w:r>
@@ -23685,11 +23808,37 @@
     <b:Edition>Sixth Edition</b:Edition>
     <b:RefOrder>4</b:RefOrder>
   </b:Source>
+  <b:Source>
+    <b:Tag>Bur10</b:Tag>
+    <b:SourceType>Book</b:SourceType>
+    <b:Guid>{6EC304C4-0859-409D-A481-6473F5FA1594}</b:Guid>
+    <b:Author>
+      <b:Author>
+        <b:NameList>
+          <b:Person>
+            <b:Last>L.</b:Last>
+            <b:First>Burden</b:First>
+            <b:Middle>R</b:Middle>
+          </b:Person>
+          <b:Person>
+            <b:Last>D</b:Last>
+            <b:First>Faire</b:First>
+            <b:Middle>J</b:Middle>
+          </b:Person>
+        </b:NameList>
+      </b:Author>
+    </b:Author>
+    <b:Title>Numerical Analysis</b:Title>
+    <b:Year>2010</b:Year>
+    <b:Publisher>Brooks/Cole</b:Publisher>
+    <b:Edition>9th</b:Edition>
+    <b:RefOrder>5</b:RefOrder>
+  </b:Source>
 </b:Sources>
 </file>
 
 <file path=customXml/itemProps1.xml><?xml version="1.0" encoding="utf-8"?>
-<ds:datastoreItem xmlns:ds="http://schemas.openxmlformats.org/officeDocument/2006/customXml" ds:itemID="{652B9660-6CF2-463F-A0ED-0C1C1E2DB289}">
+<ds:datastoreItem xmlns:ds="http://schemas.openxmlformats.org/officeDocument/2006/customXml" ds:itemID="{A0F428E0-FB08-4991-AC21-96F4B38D57B0}">
   <ds:schemaRefs>
     <ds:schemaRef ds:uri="http://schemas.openxmlformats.org/officeDocument/2006/bibliography"/>
   </ds:schemaRefs>

</xml_diff>